<commit_message>
Added figures and text
</commit_message>
<xml_diff>
--- a/Docs/Introduction.docx
+++ b/Docs/Introduction.docx
@@ -38,8 +38,6 @@
         </w:rPr>
         <w:t xml:space="preserve"> </w:t>
       </w:r>
-      <w:bookmarkStart w:id="0" w:name="_GoBack"/>
-      <w:bookmarkEnd w:id="0"/>
       <w:r>
         <w:rPr>
           <w:b/>
@@ -790,15 +788,7 @@
           <w:sz w:val="24"/>
           <w:szCs w:val="24"/>
         </w:rPr>
-        <w:t xml:space="preserve">. </w:t>
-      </w:r>
-      <w:r>
-        <w:rPr>
-          <w:rFonts w:ascii="Times New Roman" w:hAnsi="Times New Roman" w:cs="Times New Roman"/>
-          <w:sz w:val="24"/>
-          <w:szCs w:val="24"/>
-        </w:rPr>
-        <w:t xml:space="preserve">Recent breakthroughs in signal processing and acoustic modelling have shown the promise of </w:t>
+        <w:t xml:space="preserve">. Recent breakthroughs in signal processing and acoustic modelling have shown the promise of </w:t>
       </w:r>
       <w:r>
         <w:rPr>
@@ -873,7 +863,188 @@
           <w:sz w:val="24"/>
           <w:szCs w:val="24"/>
         </w:rPr>
-        <w:t xml:space="preserve">extract the acoustic features from an audio signal which has been divided into frames and compute their mean and variance across several frames in order to account for the fluctuation in the speech signal. We </w:t>
+        <w:t>extract the acoustic features from an audio signal</w:t>
+      </w:r>
+      <w:r>
+        <w:rPr>
+          <w:rFonts w:ascii="Times New Roman" w:hAnsi="Times New Roman" w:cs="Times New Roman"/>
+          <w:sz w:val="24"/>
+          <w:szCs w:val="24"/>
+        </w:rPr>
+        <w:t xml:space="preserve">, </w:t>
+      </w:r>
+      <w:proofErr w:type="spellStart"/>
+      <w:r>
+        <w:rPr>
+          <w:rFonts w:ascii="Times New Roman" w:hAnsi="Times New Roman" w:cs="Times New Roman"/>
+          <w:sz w:val="24"/>
+          <w:szCs w:val="24"/>
+        </w:rPr>
+        <w:t>mfcc</w:t>
+      </w:r>
+      <w:proofErr w:type="spellEnd"/>
+      <w:r>
+        <w:rPr>
+          <w:rFonts w:ascii="Times New Roman" w:hAnsi="Times New Roman" w:cs="Times New Roman"/>
+          <w:sz w:val="24"/>
+          <w:szCs w:val="24"/>
+        </w:rPr>
+        <w:t xml:space="preserve"> and their first and second order differentials to be exact</w:t>
+      </w:r>
+      <w:r>
+        <w:rPr>
+          <w:rFonts w:ascii="Times New Roman" w:hAnsi="Times New Roman" w:cs="Times New Roman"/>
+          <w:sz w:val="24"/>
+          <w:szCs w:val="24"/>
+        </w:rPr>
+        <w:t xml:space="preserve"> which has been divided into frames and compute their mean and variance across several frames in order to account for the fluctuation in the speech signal. </w:t>
+      </w:r>
+      <w:r>
+        <w:rPr>
+          <w:rFonts w:ascii="Times New Roman" w:hAnsi="Times New Roman" w:cs="Times New Roman"/>
+          <w:sz w:val="24"/>
+          <w:szCs w:val="24"/>
+        </w:rPr>
+        <w:t xml:space="preserve">This results in stacking of average features across several consecutive frames known as context windows which also result in much superior performance. </w:t>
+      </w:r>
+      <w:r>
+        <w:rPr>
+          <w:rFonts w:ascii="Times New Roman" w:hAnsi="Times New Roman" w:cs="Times New Roman"/>
+          <w:sz w:val="24"/>
+          <w:szCs w:val="24"/>
+        </w:rPr>
+        <w:t xml:space="preserve">The </w:t>
+      </w:r>
+      <w:proofErr w:type="spellStart"/>
+      <w:r>
+        <w:rPr>
+          <w:rFonts w:ascii="Times New Roman" w:hAnsi="Times New Roman" w:cs="Times New Roman"/>
+          <w:sz w:val="24"/>
+          <w:szCs w:val="24"/>
+        </w:rPr>
+        <w:t>mel</w:t>
+      </w:r>
+      <w:proofErr w:type="spellEnd"/>
+      <w:r>
+        <w:rPr>
+          <w:rFonts w:ascii="Times New Roman" w:hAnsi="Times New Roman" w:cs="Times New Roman"/>
+          <w:sz w:val="24"/>
+          <w:szCs w:val="24"/>
+        </w:rPr>
+        <w:t xml:space="preserve">-frequency </w:t>
+      </w:r>
+      <w:proofErr w:type="spellStart"/>
+      <w:r>
+        <w:rPr>
+          <w:rFonts w:ascii="Times New Roman" w:hAnsi="Times New Roman" w:cs="Times New Roman"/>
+          <w:sz w:val="24"/>
+          <w:szCs w:val="24"/>
+        </w:rPr>
+        <w:t>cepstrum</w:t>
+      </w:r>
+      <w:proofErr w:type="spellEnd"/>
+      <w:r>
+        <w:rPr>
+          <w:rFonts w:ascii="Times New Roman" w:hAnsi="Times New Roman" w:cs="Times New Roman"/>
+          <w:sz w:val="24"/>
+          <w:szCs w:val="24"/>
+        </w:rPr>
+        <w:t xml:space="preserve"> is a representation of an audio signal on the </w:t>
+      </w:r>
+      <w:proofErr w:type="spellStart"/>
+      <w:r>
+        <w:rPr>
+          <w:rFonts w:ascii="Times New Roman" w:hAnsi="Times New Roman" w:cs="Times New Roman"/>
+          <w:sz w:val="24"/>
+          <w:szCs w:val="24"/>
+        </w:rPr>
+        <w:t>mel</w:t>
+      </w:r>
+      <w:proofErr w:type="spellEnd"/>
+      <w:r>
+        <w:rPr>
+          <w:rFonts w:ascii="Times New Roman" w:hAnsi="Times New Roman" w:cs="Times New Roman"/>
+          <w:sz w:val="24"/>
+          <w:szCs w:val="24"/>
+        </w:rPr>
+        <w:t xml:space="preserve"> scale, a nonlinear mapping of frequencies that down-samples higher frequencies to imitate the human </w:t>
+      </w:r>
+      <w:r>
+        <w:rPr>
+          <w:rFonts w:ascii="Times New Roman" w:hAnsi="Times New Roman" w:cs="Times New Roman"/>
+          <w:sz w:val="24"/>
+          <w:szCs w:val="24"/>
+        </w:rPr>
+        <w:lastRenderedPageBreak/>
+        <w:t xml:space="preserve">ear’s ability </w:t>
+      </w:r>
+      <w:r>
+        <w:rPr>
+          <w:rFonts w:ascii="Times New Roman" w:hAnsi="Times New Roman" w:cs="Times New Roman"/>
+          <w:sz w:val="24"/>
+          <w:szCs w:val="24"/>
+        </w:rPr>
+        <w:t xml:space="preserve">to process sound. </w:t>
+      </w:r>
+      <w:r>
+        <w:rPr>
+          <w:rFonts w:ascii="Times New Roman" w:hAnsi="Times New Roman" w:cs="Times New Roman"/>
+          <w:sz w:val="24"/>
+          <w:szCs w:val="24"/>
+        </w:rPr>
+        <w:t xml:space="preserve">Delta features and the Delta </w:t>
+      </w:r>
+      <w:proofErr w:type="spellStart"/>
+      <w:r>
+        <w:rPr>
+          <w:rFonts w:ascii="Times New Roman" w:hAnsi="Times New Roman" w:cs="Times New Roman"/>
+          <w:sz w:val="24"/>
+          <w:szCs w:val="24"/>
+        </w:rPr>
+        <w:t>Delta</w:t>
+      </w:r>
+      <w:proofErr w:type="spellEnd"/>
+      <w:r>
+        <w:rPr>
+          <w:rFonts w:ascii="Times New Roman" w:hAnsi="Times New Roman" w:cs="Times New Roman"/>
+          <w:sz w:val="24"/>
+          <w:szCs w:val="24"/>
+        </w:rPr>
+        <w:t xml:space="preserve"> Features are the first and second time derivatives of the cepstral coefficients, capturing the change of the cepstral features over</w:t>
+      </w:r>
+      <w:r>
+        <w:rPr>
+          <w:rFonts w:ascii="Times New Roman" w:hAnsi="Times New Roman" w:cs="Times New Roman"/>
+          <w:sz w:val="24"/>
+          <w:szCs w:val="24"/>
+        </w:rPr>
+        <w:t xml:space="preserve"> time. Feature Selection </w:t>
+      </w:r>
+      <w:r>
+        <w:rPr>
+          <w:rFonts w:ascii="Times New Roman" w:hAnsi="Times New Roman" w:cs="Times New Roman"/>
+          <w:sz w:val="24"/>
+          <w:szCs w:val="24"/>
+        </w:rPr>
+        <w:t xml:space="preserve">using Chi Square Statistics </w:t>
+      </w:r>
+      <w:bookmarkStart w:id="0" w:name="_GoBack"/>
+      <w:bookmarkEnd w:id="0"/>
+      <w:r>
+        <w:rPr>
+          <w:rFonts w:ascii="Times New Roman" w:hAnsi="Times New Roman" w:cs="Times New Roman"/>
+          <w:sz w:val="24"/>
+          <w:szCs w:val="24"/>
+        </w:rPr>
+        <w:t xml:space="preserve">is also applied to obtain the best possible results as well as reduce dimensionality of the input. </w:t>
+      </w:r>
+      <w:r>
+        <w:rPr>
+          <w:rFonts w:ascii="Times New Roman" w:hAnsi="Times New Roman" w:cs="Times New Roman"/>
+          <w:sz w:val="24"/>
+          <w:szCs w:val="24"/>
+        </w:rPr>
+        <w:t xml:space="preserve">We </w:t>
       </w:r>
       <w:r>
         <w:rPr>
@@ -932,17 +1103,116 @@
           <w:sz w:val="24"/>
           <w:szCs w:val="24"/>
         </w:rPr>
-        <w:t xml:space="preserve">The remaining thesis is organized as follows. In chapter 2, previous work done and the current state of the art in this area are detailed, along with the limitations and the roadblocks encountered </w:t>
-      </w:r>
-      <w:r>
-        <w:rPr>
-          <w:rFonts w:ascii="Times New Roman" w:hAnsi="Times New Roman" w:cs="Times New Roman"/>
-          <w:sz w:val="24"/>
-          <w:szCs w:val="24"/>
-        </w:rPr>
-        <w:lastRenderedPageBreak/>
-        <w:t xml:space="preserve">in this field. Chapter 3 provides and overview of the technologies used and the theoretical concepts behind using the frameworks or tools. Chapter 4 discusses about our contribution to this field of research. A detailed experimental framework and the course of action is elaborated. Chapter 5 provides an experimental evaluation of our proposed approach, and the findings of the experiment are reported and analyzed. Chapter 6 summarizes the thesis with conclusions and avenues of future work. </w:t>
-      </w:r>
+        <w:t xml:space="preserve">The remaining thesis is organized as follows. In chapter 2, previous work done and the current state of the art in this area are detailed, along with the limitations and the roadblocks encountered in this field. Chapter 3 provides and overview of the technologies used and the theoretical concepts behind using the frameworks or tools. Chapter 4 discusses about our contribution to this field of research. A detailed experimental framework and the course of action is elaborated. Chapter 5 provides an experimental evaluation of our proposed approach, and the findings of the experiment are reported and analyzed. Chapter 6 summarizes the thesis with conclusions and avenues of future work. </w:t>
+      </w:r>
+      <w:r>
+        <w:rPr>
+          <w:rFonts w:ascii="Times New Roman" w:hAnsi="Times New Roman" w:cs="Times New Roman"/>
+          <w:noProof/>
+          <w:sz w:val="24"/>
+          <w:szCs w:val="24"/>
+        </w:rPr>
+        <w:drawing>
+          <wp:inline distT="0" distB="0" distL="0" distR="0" wp14:anchorId="5E269192" wp14:editId="08AB87A7">
+            <wp:extent cx="5887327" cy="1417320"/>
+            <wp:effectExtent l="0" t="0" r="0" b="0"/>
+            <wp:docPr id="12" name="Picture 12"/>
+            <wp:cNvGraphicFramePr>
+              <a:graphicFrameLocks xmlns:a="http://schemas.openxmlformats.org/drawingml/2006/main" noChangeAspect="1"/>
+            </wp:cNvGraphicFramePr>
+            <a:graphic xmlns:a="http://schemas.openxmlformats.org/drawingml/2006/main">
+              <a:graphicData uri="http://schemas.openxmlformats.org/drawingml/2006/picture">
+                <pic:pic xmlns:pic="http://schemas.openxmlformats.org/drawingml/2006/picture">
+                  <pic:nvPicPr>
+                    <pic:cNvPr id="0" name="Picture 2"/>
+                    <pic:cNvPicPr>
+                      <a:picLocks noChangeAspect="1" noChangeArrowheads="1"/>
+                    </pic:cNvPicPr>
+                  </pic:nvPicPr>
+                  <pic:blipFill>
+                    <a:blip r:embed="rId4" cstate="print">
+                      <a:extLst>
+                        <a:ext uri="{28A0092B-C50C-407E-A947-70E740481C1C}">
+                          <a14:useLocalDpi xmlns:a14="http://schemas.microsoft.com/office/drawing/2010/main" val="0"/>
+                        </a:ext>
+                      </a:extLst>
+                    </a:blip>
+                    <a:srcRect/>
+                    <a:stretch>
+                      <a:fillRect/>
+                    </a:stretch>
+                  </pic:blipFill>
+                  <pic:spPr bwMode="auto">
+                    <a:xfrm>
+                      <a:off x="0" y="0"/>
+                      <a:ext cx="5897538" cy="1419778"/>
+                    </a:xfrm>
+                    <a:prstGeom prst="rect">
+                      <a:avLst/>
+                    </a:prstGeom>
+                    <a:noFill/>
+                  </pic:spPr>
+                </pic:pic>
+              </a:graphicData>
+            </a:graphic>
+          </wp:inline>
+        </w:drawing>
+      </w:r>
+    </w:p>
+    <w:p>
+      <w:pPr>
+        <w:spacing w:line="360" w:lineRule="auto"/>
+        <w:jc w:val="both"/>
+        <w:rPr>
+          <w:rFonts w:ascii="Times New Roman" w:hAnsi="Times New Roman" w:cs="Times New Roman"/>
+          <w:sz w:val="24"/>
+          <w:szCs w:val="24"/>
+        </w:rPr>
+      </w:pPr>
+      <w:r>
+        <w:rPr>
+          <w:rFonts w:ascii="Times New Roman" w:hAnsi="Times New Roman" w:cs="Times New Roman"/>
+          <w:sz w:val="24"/>
+          <w:szCs w:val="24"/>
+        </w:rPr>
+        <w:t xml:space="preserve">                     </w:t>
+      </w:r>
+      <w:r>
+        <w:rPr>
+          <w:rFonts w:ascii="Times New Roman" w:hAnsi="Times New Roman" w:cs="Times New Roman"/>
+          <w:sz w:val="24"/>
+          <w:szCs w:val="24"/>
+        </w:rPr>
+        <w:t xml:space="preserve">                             Fig </w:t>
+      </w:r>
+      <w:r>
+        <w:rPr>
+          <w:rFonts w:ascii="Times New Roman" w:hAnsi="Times New Roman" w:cs="Times New Roman"/>
+          <w:b/>
+          <w:sz w:val="24"/>
+          <w:szCs w:val="24"/>
+        </w:rPr>
+        <w:t>{number}</w:t>
+      </w:r>
+      <w:r>
+        <w:rPr>
+          <w:rFonts w:ascii="Times New Roman" w:hAnsi="Times New Roman" w:cs="Times New Roman"/>
+          <w:sz w:val="24"/>
+          <w:szCs w:val="24"/>
+        </w:rPr>
+        <w:t>Workflow of the project</w:t>
+      </w:r>
+    </w:p>
+    <w:p>
+      <w:pPr>
+        <w:spacing w:line="360" w:lineRule="auto"/>
+        <w:jc w:val="both"/>
+        <w:rPr>
+          <w:rFonts w:ascii="Times New Roman" w:hAnsi="Times New Roman" w:cs="Times New Roman"/>
+          <w:sz w:val="24"/>
+          <w:szCs w:val="24"/>
+        </w:rPr>
+      </w:pPr>
     </w:p>
     <w:p>
       <w:pPr>

</xml_diff>